<commit_message>
Final changes for Spanish and cover letter
</commit_message>
<xml_diff>
--- a/y_PHA_Recert_Tenant_Letter_Spanish.docx
+++ b/y_PHA_Recert_Tenant_Letter_Spanish.docx
@@ -28,6 +28,14 @@
         </w:rPr>
         <w:t>LetterDate</w:t>
       </w:r>
+      <w:r>
+        <w:rPr>
+          <w:rFonts w:ascii="Calibri" w:hAnsi="Calibri"/>
+          <w:sz w:val="24"/>
+          <w:szCs w:val="24"/>
+        </w:rPr>
+        <w:t>S</w:t>
+      </w:r>
       <w:proofErr w:type="spellEnd"/>
       <w:r>
         <w:rPr>
@@ -1838,6 +1846,178 @@
     </w:p>
     <w:p>
       <w:pPr>
+        <w:spacing w:after="0" w:line="240" w:lineRule="auto"/>
+        <w:rPr>
+          <w:rFonts w:ascii="Times New Roman" w:eastAsia="Calibri" w:hAnsi="Times New Roman" w:cs="Times New Roman"/>
+          <w:i/>
+          <w:iCs/>
+        </w:rPr>
+      </w:pPr>
+      <w:r>
+        <w:rPr>
+          <w:rFonts w:ascii="Times New Roman" w:eastAsia="Calibri" w:hAnsi="Times New Roman" w:cs="Times New Roman"/>
+          <w:i/>
+          <w:iCs/>
+          <w:lang w:val="it-IT"/>
+        </w:rPr>
+        <w:t xml:space="preserve">Si tiene una discapacidad que le impida cumlir con esta carta, por favor llame al (831) 454-5955  de lunes a jueves entre las 8:00 AM – 4:30 PM.  </w:t>
+      </w:r>
+      <w:proofErr w:type="gramStart"/>
+      <w:r>
+        <w:rPr>
+          <w:rFonts w:ascii="Times New Roman" w:eastAsia="Calibri" w:hAnsi="Times New Roman" w:cs="Times New Roman"/>
+          <w:i/>
+          <w:iCs/>
+        </w:rPr>
+        <w:t>y</w:t>
+      </w:r>
+      <w:proofErr w:type="gramEnd"/>
+      <w:r>
+        <w:rPr>
+          <w:rFonts w:ascii="Times New Roman" w:eastAsia="Calibri" w:hAnsi="Times New Roman" w:cs="Times New Roman"/>
+          <w:i/>
+          <w:iCs/>
+        </w:rPr>
+        <w:t xml:space="preserve"> </w:t>
+      </w:r>
+      <w:proofErr w:type="spellStart"/>
+      <w:r>
+        <w:rPr>
+          <w:rFonts w:ascii="Times New Roman" w:eastAsia="Calibri" w:hAnsi="Times New Roman" w:cs="Times New Roman"/>
+          <w:i/>
+          <w:iCs/>
+        </w:rPr>
+        <w:t>los</w:t>
+      </w:r>
+      <w:proofErr w:type="spellEnd"/>
+      <w:r>
+        <w:rPr>
+          <w:rFonts w:ascii="Times New Roman" w:eastAsia="Calibri" w:hAnsi="Times New Roman" w:cs="Times New Roman"/>
+          <w:i/>
+          <w:iCs/>
+        </w:rPr>
+        <w:t xml:space="preserve"> </w:t>
+      </w:r>
+      <w:proofErr w:type="spellStart"/>
+      <w:r>
+        <w:rPr>
+          <w:rFonts w:ascii="Times New Roman" w:eastAsia="Calibri" w:hAnsi="Times New Roman" w:cs="Times New Roman"/>
+          <w:i/>
+          <w:iCs/>
+        </w:rPr>
+        <w:t>viernes</w:t>
+      </w:r>
+      <w:proofErr w:type="spellEnd"/>
+      <w:r>
+        <w:rPr>
+          <w:rFonts w:ascii="Times New Roman" w:eastAsia="Calibri" w:hAnsi="Times New Roman" w:cs="Times New Roman"/>
+          <w:i/>
+          <w:iCs/>
+        </w:rPr>
+        <w:t xml:space="preserve"> entre las 8:00 AM- 12:00 PM.  La </w:t>
+      </w:r>
+      <w:proofErr w:type="spellStart"/>
+      <w:r>
+        <w:rPr>
+          <w:rFonts w:ascii="Times New Roman" w:eastAsia="Calibri" w:hAnsi="Times New Roman" w:cs="Times New Roman"/>
+          <w:i/>
+          <w:iCs/>
+        </w:rPr>
+        <w:t>oficina</w:t>
+      </w:r>
+      <w:proofErr w:type="spellEnd"/>
+      <w:r>
+        <w:rPr>
+          <w:rFonts w:ascii="Times New Roman" w:eastAsia="Calibri" w:hAnsi="Times New Roman" w:cs="Times New Roman"/>
+          <w:i/>
+          <w:iCs/>
+        </w:rPr>
+        <w:t xml:space="preserve"> </w:t>
+      </w:r>
+      <w:proofErr w:type="spellStart"/>
+      <w:r>
+        <w:rPr>
+          <w:rFonts w:ascii="Times New Roman" w:eastAsia="Calibri" w:hAnsi="Times New Roman" w:cs="Times New Roman"/>
+          <w:i/>
+          <w:iCs/>
+        </w:rPr>
+        <w:t>está</w:t>
+      </w:r>
+      <w:proofErr w:type="spellEnd"/>
+      <w:r>
+        <w:rPr>
+          <w:rFonts w:ascii="Times New Roman" w:eastAsia="Calibri" w:hAnsi="Times New Roman" w:cs="Times New Roman"/>
+          <w:i/>
+          <w:iCs/>
+        </w:rPr>
+        <w:t xml:space="preserve"> </w:t>
+      </w:r>
+      <w:proofErr w:type="spellStart"/>
+      <w:r>
+        <w:rPr>
+          <w:rFonts w:ascii="Times New Roman" w:eastAsia="Calibri" w:hAnsi="Times New Roman" w:cs="Times New Roman"/>
+          <w:i/>
+          <w:iCs/>
+        </w:rPr>
+        <w:t>cerrada</w:t>
+      </w:r>
+      <w:proofErr w:type="spellEnd"/>
+      <w:r>
+        <w:rPr>
+          <w:rFonts w:ascii="Times New Roman" w:eastAsia="Calibri" w:hAnsi="Times New Roman" w:cs="Times New Roman"/>
+          <w:i/>
+          <w:iCs/>
+        </w:rPr>
+        <w:t xml:space="preserve"> </w:t>
+      </w:r>
+      <w:proofErr w:type="spellStart"/>
+      <w:r>
+        <w:rPr>
+          <w:rFonts w:ascii="Times New Roman" w:eastAsia="Calibri" w:hAnsi="Times New Roman" w:cs="Times New Roman"/>
+          <w:i/>
+          <w:iCs/>
+        </w:rPr>
+        <w:t>los</w:t>
+      </w:r>
+      <w:proofErr w:type="spellEnd"/>
+      <w:r>
+        <w:rPr>
+          <w:rFonts w:ascii="Times New Roman" w:eastAsia="Calibri" w:hAnsi="Times New Roman" w:cs="Times New Roman"/>
+          <w:i/>
+          <w:iCs/>
+        </w:rPr>
+        <w:t xml:space="preserve"> </w:t>
+      </w:r>
+      <w:proofErr w:type="spellStart"/>
+      <w:r>
+        <w:rPr>
+          <w:rFonts w:ascii="Times New Roman" w:eastAsia="Calibri" w:hAnsi="Times New Roman" w:cs="Times New Roman"/>
+          <w:i/>
+          <w:iCs/>
+        </w:rPr>
+        <w:t>viernes</w:t>
+      </w:r>
+      <w:proofErr w:type="spellEnd"/>
+      <w:r>
+        <w:rPr>
+          <w:rFonts w:ascii="Times New Roman" w:eastAsia="Calibri" w:hAnsi="Times New Roman" w:cs="Times New Roman"/>
+          <w:i/>
+          <w:iCs/>
+        </w:rPr>
+        <w:t xml:space="preserve">. </w:t>
+      </w:r>
+    </w:p>
+    <w:p>
+      <w:pPr>
+        <w:spacing w:after="0" w:line="240" w:lineRule="auto"/>
+        <w:jc w:val="center"/>
+        <w:rPr>
+          <w:rFonts w:ascii="Times New Roman" w:eastAsia="Calibri" w:hAnsi="Times New Roman" w:cs="Times New Roman"/>
+          <w:i/>
+          <w:iCs/>
+        </w:rPr>
+      </w:pPr>
+      <w:r>
         <w:rPr>
           <w:rFonts w:ascii="Times New Roman" w:hAnsi="Times New Roman" w:cs="Times New Roman"/>
           <w:i/>
@@ -1845,347 +2025,7 @@
           <w:sz w:val="24"/>
           <w:szCs w:val="24"/>
         </w:rPr>
-      </w:pPr>
-      <w:r>
-        <w:rPr>
-          <w:rFonts w:ascii="Times New Roman" w:hAnsi="Times New Roman" w:cs="Times New Roman"/>
-          <w:i/>
-          <w:iCs/>
-          <w:sz w:val="24"/>
-          <w:szCs w:val="24"/>
-        </w:rPr>
-        <w:t xml:space="preserve">Si </w:t>
-      </w:r>
-      <w:proofErr w:type="spellStart"/>
-      <w:r>
-        <w:rPr>
-          <w:rFonts w:ascii="Times New Roman" w:hAnsi="Times New Roman" w:cs="Times New Roman"/>
-          <w:i/>
-          <w:iCs/>
-          <w:sz w:val="24"/>
-          <w:szCs w:val="24"/>
-        </w:rPr>
-        <w:t>desea</w:t>
-      </w:r>
-      <w:proofErr w:type="spellEnd"/>
-      <w:r>
-        <w:rPr>
-          <w:rFonts w:ascii="Times New Roman" w:hAnsi="Times New Roman" w:cs="Times New Roman"/>
-          <w:i/>
-          <w:iCs/>
-          <w:sz w:val="24"/>
-          <w:szCs w:val="24"/>
-        </w:rPr>
-        <w:t xml:space="preserve"> </w:t>
-      </w:r>
-      <w:proofErr w:type="spellStart"/>
-      <w:r>
-        <w:rPr>
-          <w:rFonts w:ascii="Times New Roman" w:hAnsi="Times New Roman" w:cs="Times New Roman"/>
-          <w:i/>
-          <w:iCs/>
-          <w:sz w:val="24"/>
-          <w:szCs w:val="24"/>
-        </w:rPr>
-        <w:t>una</w:t>
-      </w:r>
-      <w:proofErr w:type="spellEnd"/>
-      <w:r>
-        <w:rPr>
-          <w:rFonts w:ascii="Times New Roman" w:hAnsi="Times New Roman" w:cs="Times New Roman"/>
-          <w:i/>
-          <w:iCs/>
-          <w:sz w:val="24"/>
-          <w:szCs w:val="24"/>
-        </w:rPr>
-        <w:t xml:space="preserve"> </w:t>
-      </w:r>
-      <w:proofErr w:type="spellStart"/>
-      <w:r>
-        <w:rPr>
-          <w:rFonts w:ascii="Times New Roman" w:hAnsi="Times New Roman" w:cs="Times New Roman"/>
-          <w:i/>
-          <w:iCs/>
-          <w:sz w:val="24"/>
-          <w:szCs w:val="24"/>
-        </w:rPr>
-        <w:t>traducción</w:t>
-      </w:r>
-      <w:proofErr w:type="spellEnd"/>
-      <w:r>
-        <w:rPr>
-          <w:rFonts w:ascii="Times New Roman" w:hAnsi="Times New Roman" w:cs="Times New Roman"/>
-          <w:i/>
-          <w:iCs/>
-          <w:sz w:val="24"/>
-          <w:szCs w:val="24"/>
-        </w:rPr>
-        <w:t xml:space="preserve"> </w:t>
-      </w:r>
-      <w:proofErr w:type="spellStart"/>
-      <w:r>
-        <w:rPr>
-          <w:rFonts w:ascii="Times New Roman" w:hAnsi="Times New Roman" w:cs="Times New Roman"/>
-          <w:i/>
-          <w:iCs/>
-          <w:sz w:val="24"/>
-          <w:szCs w:val="24"/>
-        </w:rPr>
-        <w:t>en</w:t>
-      </w:r>
-      <w:proofErr w:type="spellEnd"/>
-      <w:r>
-        <w:rPr>
-          <w:rFonts w:ascii="Times New Roman" w:hAnsi="Times New Roman" w:cs="Times New Roman"/>
-          <w:i/>
-          <w:iCs/>
-          <w:sz w:val="24"/>
-          <w:szCs w:val="24"/>
-        </w:rPr>
-        <w:t xml:space="preserve"> </w:t>
-      </w:r>
-      <w:proofErr w:type="spellStart"/>
-      <w:r>
-        <w:rPr>
-          <w:rFonts w:ascii="Times New Roman" w:hAnsi="Times New Roman" w:cs="Times New Roman"/>
-          <w:i/>
-          <w:iCs/>
-          <w:sz w:val="24"/>
-          <w:szCs w:val="24"/>
-        </w:rPr>
-        <w:t>español</w:t>
-      </w:r>
-      <w:proofErr w:type="spellEnd"/>
-      <w:r>
-        <w:rPr>
-          <w:rFonts w:ascii="Times New Roman" w:hAnsi="Times New Roman" w:cs="Times New Roman"/>
-          <w:i/>
-          <w:iCs/>
-          <w:sz w:val="24"/>
-          <w:szCs w:val="24"/>
-        </w:rPr>
-        <w:t xml:space="preserve">, </w:t>
-      </w:r>
-      <w:proofErr w:type="spellStart"/>
-      <w:r>
-        <w:rPr>
-          <w:rFonts w:ascii="Times New Roman" w:hAnsi="Times New Roman" w:cs="Times New Roman"/>
-          <w:i/>
-          <w:iCs/>
-          <w:sz w:val="24"/>
-          <w:szCs w:val="24"/>
-        </w:rPr>
-        <w:t>por</w:t>
-      </w:r>
-      <w:proofErr w:type="spellEnd"/>
-      <w:r>
-        <w:rPr>
-          <w:rFonts w:ascii="Times New Roman" w:hAnsi="Times New Roman" w:cs="Times New Roman"/>
-          <w:i/>
-          <w:iCs/>
-          <w:sz w:val="24"/>
-          <w:szCs w:val="24"/>
-        </w:rPr>
-        <w:t xml:space="preserve"> favor </w:t>
-      </w:r>
-      <w:proofErr w:type="spellStart"/>
-      <w:r>
-        <w:rPr>
-          <w:rFonts w:ascii="Times New Roman" w:hAnsi="Times New Roman" w:cs="Times New Roman"/>
-          <w:i/>
-          <w:iCs/>
-          <w:sz w:val="24"/>
-          <w:szCs w:val="24"/>
-        </w:rPr>
-        <w:t>llame</w:t>
-      </w:r>
-      <w:proofErr w:type="spellEnd"/>
-      <w:r>
-        <w:rPr>
-          <w:rFonts w:ascii="Times New Roman" w:hAnsi="Times New Roman" w:cs="Times New Roman"/>
-          <w:i/>
-          <w:iCs/>
-          <w:sz w:val="24"/>
-          <w:szCs w:val="24"/>
-        </w:rPr>
-        <w:t xml:space="preserve"> al (831) 454-5955, entre 8:00 </w:t>
-      </w:r>
-      <w:proofErr w:type="gramStart"/>
-      <w:r>
-        <w:rPr>
-          <w:rFonts w:ascii="Times New Roman" w:hAnsi="Times New Roman" w:cs="Times New Roman"/>
-          <w:i/>
-          <w:iCs/>
-          <w:sz w:val="24"/>
-          <w:szCs w:val="24"/>
-        </w:rPr>
-        <w:t>AM  y</w:t>
-      </w:r>
-      <w:proofErr w:type="gramEnd"/>
-      <w:r>
-        <w:rPr>
-          <w:rFonts w:ascii="Times New Roman" w:hAnsi="Times New Roman" w:cs="Times New Roman"/>
-          <w:i/>
-          <w:iCs/>
-          <w:sz w:val="24"/>
-          <w:szCs w:val="24"/>
-        </w:rPr>
-        <w:t xml:space="preserve"> 4:30 PM de lunes a </w:t>
-      </w:r>
-      <w:proofErr w:type="spellStart"/>
-      <w:r>
-        <w:rPr>
-          <w:rFonts w:ascii="Times New Roman" w:hAnsi="Times New Roman" w:cs="Times New Roman"/>
-          <w:i/>
-          <w:iCs/>
-          <w:sz w:val="24"/>
-          <w:szCs w:val="24"/>
-        </w:rPr>
-        <w:t>jueves</w:t>
-      </w:r>
-      <w:proofErr w:type="spellEnd"/>
-      <w:r>
-        <w:rPr>
-          <w:rFonts w:ascii="Times New Roman" w:hAnsi="Times New Roman" w:cs="Times New Roman"/>
-          <w:i/>
-          <w:iCs/>
-          <w:sz w:val="24"/>
-          <w:szCs w:val="24"/>
-        </w:rPr>
-        <w:t xml:space="preserve">. </w:t>
-      </w:r>
-      <w:proofErr w:type="gramStart"/>
-      <w:r>
-        <w:rPr>
-          <w:rFonts w:ascii="Times New Roman" w:hAnsi="Times New Roman" w:cs="Times New Roman"/>
-          <w:i/>
-          <w:iCs/>
-          <w:sz w:val="24"/>
-          <w:szCs w:val="24"/>
-        </w:rPr>
-        <w:t xml:space="preserve">Los </w:t>
-      </w:r>
-      <w:proofErr w:type="spellStart"/>
-      <w:r>
-        <w:rPr>
-          <w:rFonts w:ascii="Times New Roman" w:hAnsi="Times New Roman" w:cs="Times New Roman"/>
-          <w:i/>
-          <w:iCs/>
-          <w:sz w:val="24"/>
-          <w:szCs w:val="24"/>
-        </w:rPr>
-        <w:t>viernes</w:t>
-      </w:r>
-      <w:proofErr w:type="spellEnd"/>
-      <w:r>
-        <w:rPr>
-          <w:rFonts w:ascii="Times New Roman" w:hAnsi="Times New Roman" w:cs="Times New Roman"/>
-          <w:i/>
-          <w:iCs/>
-          <w:sz w:val="24"/>
-          <w:szCs w:val="24"/>
-        </w:rPr>
-        <w:t xml:space="preserve"> la </w:t>
-      </w:r>
-      <w:proofErr w:type="spellStart"/>
-      <w:r>
-        <w:rPr>
-          <w:rFonts w:ascii="Times New Roman" w:hAnsi="Times New Roman" w:cs="Times New Roman"/>
-          <w:i/>
-          <w:iCs/>
-          <w:sz w:val="24"/>
-          <w:szCs w:val="24"/>
-        </w:rPr>
-        <w:t>oficina</w:t>
-      </w:r>
-      <w:proofErr w:type="spellEnd"/>
-      <w:r>
-        <w:rPr>
-          <w:rFonts w:ascii="Times New Roman" w:hAnsi="Times New Roman" w:cs="Times New Roman"/>
-          <w:i/>
-          <w:iCs/>
-          <w:sz w:val="24"/>
-          <w:szCs w:val="24"/>
-        </w:rPr>
-        <w:t xml:space="preserve"> se </w:t>
-      </w:r>
-      <w:proofErr w:type="spellStart"/>
-      <w:r>
-        <w:rPr>
-          <w:rFonts w:ascii="Times New Roman" w:hAnsi="Times New Roman" w:cs="Times New Roman"/>
-          <w:i/>
-          <w:iCs/>
-          <w:sz w:val="24"/>
-          <w:szCs w:val="24"/>
-        </w:rPr>
-        <w:t>encuentra</w:t>
-      </w:r>
-      <w:proofErr w:type="spellEnd"/>
-      <w:r>
-        <w:rPr>
-          <w:rFonts w:ascii="Times New Roman" w:hAnsi="Times New Roman" w:cs="Times New Roman"/>
-          <w:i/>
-          <w:iCs/>
-          <w:sz w:val="24"/>
-          <w:szCs w:val="24"/>
-        </w:rPr>
-        <w:t xml:space="preserve"> </w:t>
-      </w:r>
-      <w:proofErr w:type="spellStart"/>
-      <w:r>
-        <w:rPr>
-          <w:rFonts w:ascii="Times New Roman" w:hAnsi="Times New Roman" w:cs="Times New Roman"/>
-          <w:i/>
-          <w:iCs/>
-          <w:sz w:val="24"/>
-          <w:szCs w:val="24"/>
-        </w:rPr>
-        <w:t>cerrada</w:t>
-      </w:r>
-      <w:proofErr w:type="spellEnd"/>
-      <w:r>
-        <w:rPr>
-          <w:rFonts w:ascii="Times New Roman" w:hAnsi="Times New Roman" w:cs="Times New Roman"/>
-          <w:i/>
-          <w:iCs/>
-          <w:sz w:val="24"/>
-          <w:szCs w:val="24"/>
-        </w:rPr>
-        <w:t>.</w:t>
-      </w:r>
-      <w:proofErr w:type="gramEnd"/>
-      <w:r>
-        <w:rPr>
-          <w:rFonts w:ascii="Times New Roman" w:hAnsi="Times New Roman" w:cs="Times New Roman"/>
-          <w:i/>
-          <w:iCs/>
-          <w:sz w:val="24"/>
-          <w:szCs w:val="24"/>
-        </w:rPr>
         <w:br w:type="page"/>
-      </w:r>
-    </w:p>
-    <w:p>
-      <w:pPr>
-        <w:jc w:val="center"/>
-        <w:rPr>
-          <w:rFonts w:ascii="Times New Roman" w:hAnsi="Times New Roman" w:cs="Times New Roman"/>
-          <w:i/>
-          <w:iCs/>
-          <w:sz w:val="24"/>
-          <w:szCs w:val="24"/>
-        </w:rPr>
-      </w:pPr>
-      <w:r>
-        <w:rPr>
-          <w:rFonts w:ascii="Times New Roman" w:hAnsi="Times New Roman" w:cs="Times New Roman"/>
-          <w:i/>
-          <w:iCs/>
-          <w:sz w:val="24"/>
-          <w:szCs w:val="24"/>
-        </w:rPr>
-        <w:lastRenderedPageBreak/>
-        <w:t>.</w:t>
       </w:r>
       <w:r>
         <w:rPr>
@@ -2193,7 +2033,18 @@
           <w:w w:val="95"/>
           <w:sz w:val="25"/>
         </w:rPr>
-        <w:t>DOCUMENTOS REQUERIDOS PARA SU RE-EXAMINACION ANUAL</w:t>
+        <w:lastRenderedPageBreak/>
+        <w:t>DOCUMENTOS REQUERIDOS PARA SU RE-EXA</w:t>
+      </w:r>
+      <w:bookmarkStart w:id="0" w:name="_GoBack"/>
+      <w:bookmarkEnd w:id="0"/>
+      <w:r>
+        <w:rPr>
+          <w:b/>
+          <w:w w:val="95"/>
+          <w:sz w:val="25"/>
+        </w:rPr>
+        <w:t>MINACION ANUAL</w:t>
       </w:r>
     </w:p>
     <w:p>
@@ -3161,8 +3012,26 @@
           <w:w w:val="105"/>
           <w:sz w:val="21"/>
         </w:rPr>
-        <w:t>yen</w:t>
-      </w:r>
+        <w:t>y</w:t>
+      </w:r>
+      <w:r>
+        <w:rPr>
+          <w:i/>
+          <w:w w:val="105"/>
+          <w:sz w:val="21"/>
+        </w:rPr>
+        <w:t xml:space="preserve"> </w:t>
+      </w:r>
+      <w:proofErr w:type="spellStart"/>
+      <w:r>
+        <w:rPr>
+          <w:i/>
+          <w:w w:val="105"/>
+          <w:sz w:val="21"/>
+        </w:rPr>
+        <w:t>en</w:t>
+      </w:r>
+      <w:proofErr w:type="spellEnd"/>
       <w:r>
         <w:rPr>
           <w:i/>
@@ -7770,7 +7639,103 @@
           <w:w w:val="105"/>
           <w:u w:val="none"/>
         </w:rPr>
-        <w:t xml:space="preserve"> (AFDC), </w:t>
+        <w:t xml:space="preserve"> (AFDC), CALWORKS, General Assistance, o </w:t>
+      </w:r>
+      <w:proofErr w:type="spellStart"/>
+      <w:r>
+        <w:rPr>
+          <w:w w:val="105"/>
+          <w:u w:val="none"/>
+        </w:rPr>
+        <w:t>Beneficios</w:t>
+      </w:r>
+      <w:proofErr w:type="spellEnd"/>
+      <w:r>
+        <w:rPr>
+          <w:w w:val="105"/>
+          <w:u w:val="none"/>
+        </w:rPr>
+        <w:t xml:space="preserve"> de </w:t>
+      </w:r>
+      <w:proofErr w:type="spellStart"/>
+      <w:r>
+        <w:rPr>
+          <w:w w:val="105"/>
+          <w:u w:val="none"/>
+        </w:rPr>
+        <w:t>Veteranos</w:t>
+      </w:r>
+      <w:proofErr w:type="spellEnd"/>
+      <w:r>
+        <w:rPr>
+          <w:w w:val="105"/>
+          <w:u w:val="none"/>
+        </w:rPr>
+        <w:t xml:space="preserve">, </w:t>
+      </w:r>
+      <w:proofErr w:type="spellStart"/>
+      <w:r>
+        <w:rPr>
+          <w:w w:val="105"/>
+          <w:u w:val="none"/>
+        </w:rPr>
+        <w:t>mostrando</w:t>
+      </w:r>
+      <w:proofErr w:type="spellEnd"/>
+      <w:r>
+        <w:rPr>
+          <w:w w:val="105"/>
+          <w:u w:val="none"/>
+        </w:rPr>
+        <w:t xml:space="preserve"> </w:t>
+      </w:r>
+      <w:proofErr w:type="spellStart"/>
+      <w:r>
+        <w:rPr>
+          <w:w w:val="105"/>
+          <w:u w:val="none"/>
+        </w:rPr>
+        <w:t>todos</w:t>
+      </w:r>
+      <w:proofErr w:type="spellEnd"/>
+      <w:r>
+        <w:rPr>
+          <w:w w:val="105"/>
+          <w:u w:val="none"/>
+        </w:rPr>
+        <w:t xml:space="preserve"> </w:t>
+      </w:r>
+      <w:proofErr w:type="spellStart"/>
+      <w:r>
+        <w:rPr>
+          <w:w w:val="105"/>
+          <w:u w:val="none"/>
+        </w:rPr>
+        <w:t>los</w:t>
+      </w:r>
+      <w:proofErr w:type="spellEnd"/>
+      <w:r>
+        <w:rPr>
+          <w:w w:val="105"/>
+          <w:u w:val="none"/>
+        </w:rPr>
+        <w:t xml:space="preserve"> </w:t>
+      </w:r>
+      <w:proofErr w:type="spellStart"/>
+      <w:r>
+        <w:rPr>
+          <w:w w:val="105"/>
+          <w:u w:val="none"/>
+        </w:rPr>
+        <w:t>beneficios</w:t>
+      </w:r>
+      <w:proofErr w:type="spellEnd"/>
+      <w:r>
+        <w:rPr>
+          <w:w w:val="105"/>
+          <w:u w:val="none"/>
+        </w:rPr>
+        <w:t xml:space="preserve"> </w:t>
       </w:r>
       <w:r>
         <w:rPr>
@@ -7778,103 +7743,7 @@
           <w:u w:val="none"/>
         </w:rPr>
         <w:lastRenderedPageBreak/>
-        <w:t xml:space="preserve">CALWORKS, General Assistance, o </w:t>
-      </w:r>
-      <w:proofErr w:type="spellStart"/>
-      <w:r>
-        <w:rPr>
-          <w:w w:val="105"/>
-          <w:u w:val="none"/>
-        </w:rPr>
-        <w:t>Beneficios</w:t>
-      </w:r>
-      <w:proofErr w:type="spellEnd"/>
-      <w:r>
-        <w:rPr>
-          <w:w w:val="105"/>
-          <w:u w:val="none"/>
-        </w:rPr>
-        <w:t xml:space="preserve"> de </w:t>
-      </w:r>
-      <w:proofErr w:type="spellStart"/>
-      <w:r>
-        <w:rPr>
-          <w:w w:val="105"/>
-          <w:u w:val="none"/>
-        </w:rPr>
-        <w:t>Veteranos</w:t>
-      </w:r>
-      <w:proofErr w:type="spellEnd"/>
-      <w:r>
-        <w:rPr>
-          <w:w w:val="105"/>
-          <w:u w:val="none"/>
-        </w:rPr>
-        <w:t xml:space="preserve">, </w:t>
-      </w:r>
-      <w:proofErr w:type="spellStart"/>
-      <w:r>
-        <w:rPr>
-          <w:w w:val="105"/>
-          <w:u w:val="none"/>
-        </w:rPr>
-        <w:t>mostrando</w:t>
-      </w:r>
-      <w:proofErr w:type="spellEnd"/>
-      <w:r>
-        <w:rPr>
-          <w:w w:val="105"/>
-          <w:u w:val="none"/>
-        </w:rPr>
-        <w:t xml:space="preserve"> </w:t>
-      </w:r>
-      <w:proofErr w:type="spellStart"/>
-      <w:r>
-        <w:rPr>
-          <w:w w:val="105"/>
-          <w:u w:val="none"/>
-        </w:rPr>
-        <w:t>todos</w:t>
-      </w:r>
-      <w:proofErr w:type="spellEnd"/>
-      <w:r>
-        <w:rPr>
-          <w:w w:val="105"/>
-          <w:u w:val="none"/>
-        </w:rPr>
-        <w:t xml:space="preserve"> </w:t>
-      </w:r>
-      <w:proofErr w:type="spellStart"/>
-      <w:r>
-        <w:rPr>
-          <w:w w:val="105"/>
-          <w:u w:val="none"/>
-        </w:rPr>
-        <w:t>los</w:t>
-      </w:r>
-      <w:proofErr w:type="spellEnd"/>
-      <w:r>
-        <w:rPr>
-          <w:w w:val="105"/>
-          <w:u w:val="none"/>
-        </w:rPr>
-        <w:t xml:space="preserve"> </w:t>
-      </w:r>
-      <w:proofErr w:type="spellStart"/>
-      <w:r>
-        <w:rPr>
-          <w:w w:val="105"/>
-          <w:u w:val="none"/>
-        </w:rPr>
-        <w:t>beneficios</w:t>
-      </w:r>
-      <w:proofErr w:type="spellEnd"/>
-      <w:r>
-        <w:rPr>
-          <w:w w:val="105"/>
-          <w:u w:val="none"/>
-        </w:rPr>
-        <w:t xml:space="preserve"> que </w:t>
+        <w:t xml:space="preserve">que </w:t>
       </w:r>
       <w:proofErr w:type="spellStart"/>
       <w:r>
@@ -10090,8 +9959,6 @@
         </w:rPr>
         <w:t xml:space="preserve"> del banco. Las </w:t>
       </w:r>
-      <w:bookmarkStart w:id="0" w:name="_GoBack"/>
-      <w:bookmarkEnd w:id="0"/>
       <w:proofErr w:type="spellStart"/>
       <w:r>
         <w:rPr>
@@ -15266,7 +15133,7 @@
 </file>
 
 <file path=customXml/itemProps1.xml><?xml version="1.0" encoding="utf-8"?>
-<ds:datastoreItem xmlns:ds="http://schemas.openxmlformats.org/officeDocument/2006/customXml" ds:itemID="{891B4FA9-951B-48A9-AA2A-A9A11D65940D}">
+<ds:datastoreItem xmlns:ds="http://schemas.openxmlformats.org/officeDocument/2006/customXml" ds:itemID="{380BE25A-C1FD-45B3-AA28-381A4C1B7682}">
   <ds:schemaRefs>
     <ds:schemaRef ds:uri="http://schemas.openxmlformats.org/officeDocument/2006/bibliography"/>
   </ds:schemaRefs>

</xml_diff>